<commit_message>
Added General Arduino Presentation
Added General Presentation on how to use this shield with the Arduino
Uno and also provides some sensor overview for sensors on the shield.
</commit_message>
<xml_diff>
--- a/Documentation/Sensor Shield General Datasheet/Documentation Source/ROHM_SENSORSHLD1-EVK-101_BoardManual_2016-05-03.docx
+++ b/Documentation/Sensor Shield General Datasheet/Documentation Source/ROHM_SENSORSHLD1-EVK-101_BoardManual_2016-05-03.docx
@@ -1,6 +1,6 @@
 
 <file path=word/document.xml><?xml version="1.0" encoding="utf-8"?>
-<w:document xmlns:wpc="http://schemas.microsoft.com/office/word/2010/wordprocessingCanvas" xmlns:cx="http://schemas.microsoft.com/office/drawing/2014/chartex" xmlns:cx1="http://schemas.microsoft.com/office/drawing/2015/9/8/chartex" xmlns:mc="http://schemas.openxmlformats.org/markup-compatibility/2006" xmlns:o="urn:schemas-microsoft-com:office:office" xmlns:r="http://schemas.openxmlformats.org/officeDocument/2006/relationships" xmlns:m="http://schemas.openxmlformats.org/officeDocument/2006/math" xmlns:v="urn:schemas-microsoft-com:vml" xmlns:wp14="http://schemas.microsoft.com/office/word/2010/wordprocessingDrawing" xmlns:wp="http://schemas.openxmlformats.org/drawingml/2006/wordprocessingDrawing" xmlns:w10="urn:schemas-microsoft-com:office:word" xmlns:w="http://schemas.openxmlformats.org/wordprocessingml/2006/main" xmlns:w14="http://schemas.microsoft.com/office/word/2010/wordml" xmlns:w15="http://schemas.microsoft.com/office/word/2012/wordml" xmlns:w16se="http://schemas.microsoft.com/office/word/2015/wordml/symex" xmlns:wpg="http://schemas.microsoft.com/office/word/2010/wordprocessingGroup" xmlns:wpi="http://schemas.microsoft.com/office/word/2010/wordprocessingInk" xmlns:wne="http://schemas.microsoft.com/office/word/2006/wordml" xmlns:wps="http://schemas.microsoft.com/office/word/2010/wordprocessingShape" mc:Ignorable="w14 w15 w16se wp14">
+<w:document xmlns:wpc="http://schemas.microsoft.com/office/word/2010/wordprocessingCanvas" xmlns:cx="http://schemas.microsoft.com/office/drawing/2014/chartex" xmlns:cx1="http://schemas.microsoft.com/office/drawing/2015/9/8/chartex" xmlns:cx2="http://schemas.microsoft.com/office/drawing/2015/10/21/chartex" xmlns:cx3="http://schemas.microsoft.com/office/drawing/2016/5/9/chartex" xmlns:cx4="http://schemas.microsoft.com/office/drawing/2016/5/10/chartex" xmlns:cx5="http://schemas.microsoft.com/office/drawing/2016/5/11/chartex" xmlns:mc="http://schemas.openxmlformats.org/markup-compatibility/2006" xmlns:o="urn:schemas-microsoft-com:office:office" xmlns:r="http://schemas.openxmlformats.org/officeDocument/2006/relationships" xmlns:m="http://schemas.openxmlformats.org/officeDocument/2006/math" xmlns:v="urn:schemas-microsoft-com:vml" xmlns:wp14="http://schemas.microsoft.com/office/word/2010/wordprocessingDrawing" xmlns:wp="http://schemas.openxmlformats.org/drawingml/2006/wordprocessingDrawing" xmlns:w10="urn:schemas-microsoft-com:office:word" xmlns:w="http://schemas.openxmlformats.org/wordprocessingml/2006/main" xmlns:w14="http://schemas.microsoft.com/office/word/2010/wordml" xmlns:w15="http://schemas.microsoft.com/office/word/2012/wordml" xmlns:w16se="http://schemas.microsoft.com/office/word/2015/wordml/symex" xmlns:wpg="http://schemas.microsoft.com/office/word/2010/wordprocessingGroup" xmlns:wpi="http://schemas.microsoft.com/office/word/2010/wordprocessingInk" xmlns:wne="http://schemas.microsoft.com/office/word/2006/wordml" xmlns:wps="http://schemas.microsoft.com/office/word/2010/wordprocessingShape" mc:Ignorable="w14 w15 w16se wp14">
   <w:body>
     <w:p>
       <w:pPr>
@@ -771,8 +771,6 @@
       <w:r>
         <w:t>Removed original KX022</w:t>
       </w:r>
-      <w:bookmarkStart w:id="2" w:name="_GoBack"/>
-      <w:bookmarkEnd w:id="2"/>
     </w:p>
     <w:p>
       <w:pPr>
@@ -828,9 +826,10 @@
         <w:t>ardware Explanation Section</w:t>
       </w:r>
     </w:p>
-    <w:p>
-      <w:r>
-        <w:object w:dxaOrig="12120" w:dyaOrig="8611" w14:anchorId="72272780">
+    <w:bookmarkStart w:id="2" w:name="_GoBack"/>
+    <w:p>
+      <w:r>
+        <w:object w:dxaOrig="12148" w:dyaOrig="8638" w14:anchorId="72272780">
           <v:shapetype id="_x0000_t75" coordsize="21600,21600" o:spt="75" o:preferrelative="t" path="m@4@5l@4@11@9@11@9@5xe" filled="f" stroked="f">
             <v:stroke joinstyle="miter"/>
             <v:formulas>
@@ -850,13 +849,14 @@
             <v:path o:extrusionok="f" gradientshapeok="t" o:connecttype="rect"/>
             <o:lock v:ext="edit" aspectratio="t"/>
           </v:shapetype>
-          <v:shape id="_x0000_i1025" type="#_x0000_t75" style="width:468pt;height:332.15pt" o:ole="">
+          <v:shape id="_x0000_i1058" type="#_x0000_t75" style="width:468.95pt;height:332.9pt" o:ole="">
             <v:imagedata r:id="rId11" o:title=""/>
           </v:shape>
-          <o:OLEObject Type="Embed" ProgID="Visio.Drawing.15" ShapeID="_x0000_i1025" DrawAspect="Content" ObjectID="_1526975862" r:id="rId12"/>
+          <o:OLEObject Type="Embed" ProgID="Visio.Drawing.15" ShapeID="_x0000_i1058" DrawAspect="Content" ObjectID="_1538554973" r:id="rId12"/>
         </w:object>
       </w:r>
     </w:p>
+    <w:bookmarkEnd w:id="2"/>
     <w:p>
       <w:pPr>
         <w:pStyle w:val="ListParagraph"/>
@@ -1691,7 +1691,7 @@
 </file>
 
 <file path=word/endnotes.xml><?xml version="1.0" encoding="utf-8"?>
-<w:endnotes xmlns:wpc="http://schemas.microsoft.com/office/word/2010/wordprocessingCanvas" xmlns:cx="http://schemas.microsoft.com/office/drawing/2014/chartex" xmlns:cx1="http://schemas.microsoft.com/office/drawing/2015/9/8/chartex" xmlns:mc="http://schemas.openxmlformats.org/markup-compatibility/2006" xmlns:o="urn:schemas-microsoft-com:office:office" xmlns:r="http://schemas.openxmlformats.org/officeDocument/2006/relationships" xmlns:m="http://schemas.openxmlformats.org/officeDocument/2006/math" xmlns:v="urn:schemas-microsoft-com:vml" xmlns:wp14="http://schemas.microsoft.com/office/word/2010/wordprocessingDrawing" xmlns:wp="http://schemas.openxmlformats.org/drawingml/2006/wordprocessingDrawing" xmlns:w10="urn:schemas-microsoft-com:office:word" xmlns:w="http://schemas.openxmlformats.org/wordprocessingml/2006/main" xmlns:w14="http://schemas.microsoft.com/office/word/2010/wordml" xmlns:w15="http://schemas.microsoft.com/office/word/2012/wordml" xmlns:w16se="http://schemas.microsoft.com/office/word/2015/wordml/symex" xmlns:wpg="http://schemas.microsoft.com/office/word/2010/wordprocessingGroup" xmlns:wpi="http://schemas.microsoft.com/office/word/2010/wordprocessingInk" xmlns:wne="http://schemas.microsoft.com/office/word/2006/wordml" xmlns:wps="http://schemas.microsoft.com/office/word/2010/wordprocessingShape" mc:Ignorable="w14 w15 w16se wp14">
+<w:endnotes xmlns:wpc="http://schemas.microsoft.com/office/word/2010/wordprocessingCanvas" xmlns:cx="http://schemas.microsoft.com/office/drawing/2014/chartex" xmlns:cx1="http://schemas.microsoft.com/office/drawing/2015/9/8/chartex" xmlns:cx2="http://schemas.microsoft.com/office/drawing/2015/10/21/chartex" xmlns:cx3="http://schemas.microsoft.com/office/drawing/2016/5/9/chartex" xmlns:cx4="http://schemas.microsoft.com/office/drawing/2016/5/10/chartex" xmlns:cx5="http://schemas.microsoft.com/office/drawing/2016/5/11/chartex" xmlns:mc="http://schemas.openxmlformats.org/markup-compatibility/2006" xmlns:o="urn:schemas-microsoft-com:office:office" xmlns:r="http://schemas.openxmlformats.org/officeDocument/2006/relationships" xmlns:m="http://schemas.openxmlformats.org/officeDocument/2006/math" xmlns:v="urn:schemas-microsoft-com:vml" xmlns:wp14="http://schemas.microsoft.com/office/word/2010/wordprocessingDrawing" xmlns:wp="http://schemas.openxmlformats.org/drawingml/2006/wordprocessingDrawing" xmlns:w10="urn:schemas-microsoft-com:office:word" xmlns:w="http://schemas.openxmlformats.org/wordprocessingml/2006/main" xmlns:w14="http://schemas.microsoft.com/office/word/2010/wordml" xmlns:w15="http://schemas.microsoft.com/office/word/2012/wordml" xmlns:w16se="http://schemas.microsoft.com/office/word/2015/wordml/symex" xmlns:wpg="http://schemas.microsoft.com/office/word/2010/wordprocessingGroup" xmlns:wpi="http://schemas.microsoft.com/office/word/2010/wordprocessingInk" xmlns:wne="http://schemas.microsoft.com/office/word/2006/wordml" xmlns:wps="http://schemas.microsoft.com/office/word/2010/wordprocessingShape" mc:Ignorable="w14 w15 w16se wp14">
   <w:endnote w:type="separator" w:id="-1">
     <w:p>
       <w:pPr>
@@ -1716,7 +1716,7 @@
 </file>
 
 <file path=word/footer1.xml><?xml version="1.0" encoding="utf-8"?>
-<w:ftr xmlns:wpc="http://schemas.microsoft.com/office/word/2010/wordprocessingCanvas" xmlns:cx="http://schemas.microsoft.com/office/drawing/2014/chartex" xmlns:cx1="http://schemas.microsoft.com/office/drawing/2015/9/8/chartex" xmlns:mc="http://schemas.openxmlformats.org/markup-compatibility/2006" xmlns:o="urn:schemas-microsoft-com:office:office" xmlns:r="http://schemas.openxmlformats.org/officeDocument/2006/relationships" xmlns:m="http://schemas.openxmlformats.org/officeDocument/2006/math" xmlns:v="urn:schemas-microsoft-com:vml" xmlns:wp14="http://schemas.microsoft.com/office/word/2010/wordprocessingDrawing" xmlns:wp="http://schemas.openxmlformats.org/drawingml/2006/wordprocessingDrawing" xmlns:w10="urn:schemas-microsoft-com:office:word" xmlns:w="http://schemas.openxmlformats.org/wordprocessingml/2006/main" xmlns:w14="http://schemas.microsoft.com/office/word/2010/wordml" xmlns:w15="http://schemas.microsoft.com/office/word/2012/wordml" xmlns:w16se="http://schemas.microsoft.com/office/word/2015/wordml/symex" xmlns:wpg="http://schemas.microsoft.com/office/word/2010/wordprocessingGroup" xmlns:wpi="http://schemas.microsoft.com/office/word/2010/wordprocessingInk" xmlns:wne="http://schemas.microsoft.com/office/word/2006/wordml" xmlns:wps="http://schemas.microsoft.com/office/word/2010/wordprocessingShape" mc:Ignorable="w14 w15 w16se wp14">
+<w:ftr xmlns:wpc="http://schemas.microsoft.com/office/word/2010/wordprocessingCanvas" xmlns:cx="http://schemas.microsoft.com/office/drawing/2014/chartex" xmlns:cx1="http://schemas.microsoft.com/office/drawing/2015/9/8/chartex" xmlns:cx2="http://schemas.microsoft.com/office/drawing/2015/10/21/chartex" xmlns:cx3="http://schemas.microsoft.com/office/drawing/2016/5/9/chartex" xmlns:cx4="http://schemas.microsoft.com/office/drawing/2016/5/10/chartex" xmlns:cx5="http://schemas.microsoft.com/office/drawing/2016/5/11/chartex" xmlns:mc="http://schemas.openxmlformats.org/markup-compatibility/2006" xmlns:o="urn:schemas-microsoft-com:office:office" xmlns:r="http://schemas.openxmlformats.org/officeDocument/2006/relationships" xmlns:m="http://schemas.openxmlformats.org/officeDocument/2006/math" xmlns:v="urn:schemas-microsoft-com:vml" xmlns:wp14="http://schemas.microsoft.com/office/word/2010/wordprocessingDrawing" xmlns:wp="http://schemas.openxmlformats.org/drawingml/2006/wordprocessingDrawing" xmlns:w10="urn:schemas-microsoft-com:office:word" xmlns:w="http://schemas.openxmlformats.org/wordprocessingml/2006/main" xmlns:w14="http://schemas.microsoft.com/office/word/2010/wordml" xmlns:w15="http://schemas.microsoft.com/office/word/2012/wordml" xmlns:w16se="http://schemas.microsoft.com/office/word/2015/wordml/symex" xmlns:wpg="http://schemas.microsoft.com/office/word/2010/wordprocessingGroup" xmlns:wpi="http://schemas.microsoft.com/office/word/2010/wordprocessingInk" xmlns:wne="http://schemas.microsoft.com/office/word/2006/wordml" xmlns:wps="http://schemas.microsoft.com/office/word/2010/wordprocessingShape" mc:Ignorable="w14 w15 w16se wp14">
   <w:sdt>
     <w:sdtPr>
       <w:id w:val="-868445349"/>
@@ -1749,7 +1749,7 @@
           <w:rPr>
             <w:noProof/>
           </w:rPr>
-          <w:t>1</w:t>
+          <w:t>6</w:t>
         </w:r>
         <w:r>
           <w:rPr>
@@ -1769,7 +1769,7 @@
 </file>
 
 <file path=word/footnotes.xml><?xml version="1.0" encoding="utf-8"?>
-<w:footnotes xmlns:wpc="http://schemas.microsoft.com/office/word/2010/wordprocessingCanvas" xmlns:cx="http://schemas.microsoft.com/office/drawing/2014/chartex" xmlns:cx1="http://schemas.microsoft.com/office/drawing/2015/9/8/chartex" xmlns:mc="http://schemas.openxmlformats.org/markup-compatibility/2006" xmlns:o="urn:schemas-microsoft-com:office:office" xmlns:r="http://schemas.openxmlformats.org/officeDocument/2006/relationships" xmlns:m="http://schemas.openxmlformats.org/officeDocument/2006/math" xmlns:v="urn:schemas-microsoft-com:vml" xmlns:wp14="http://schemas.microsoft.com/office/word/2010/wordprocessingDrawing" xmlns:wp="http://schemas.openxmlformats.org/drawingml/2006/wordprocessingDrawing" xmlns:w10="urn:schemas-microsoft-com:office:word" xmlns:w="http://schemas.openxmlformats.org/wordprocessingml/2006/main" xmlns:w14="http://schemas.microsoft.com/office/word/2010/wordml" xmlns:w15="http://schemas.microsoft.com/office/word/2012/wordml" xmlns:w16se="http://schemas.microsoft.com/office/word/2015/wordml/symex" xmlns:wpg="http://schemas.microsoft.com/office/word/2010/wordprocessingGroup" xmlns:wpi="http://schemas.microsoft.com/office/word/2010/wordprocessingInk" xmlns:wne="http://schemas.microsoft.com/office/word/2006/wordml" xmlns:wps="http://schemas.microsoft.com/office/word/2010/wordprocessingShape" mc:Ignorable="w14 w15 w16se wp14">
+<w:footnotes xmlns:wpc="http://schemas.microsoft.com/office/word/2010/wordprocessingCanvas" xmlns:cx="http://schemas.microsoft.com/office/drawing/2014/chartex" xmlns:cx1="http://schemas.microsoft.com/office/drawing/2015/9/8/chartex" xmlns:cx2="http://schemas.microsoft.com/office/drawing/2015/10/21/chartex" xmlns:cx3="http://schemas.microsoft.com/office/drawing/2016/5/9/chartex" xmlns:cx4="http://schemas.microsoft.com/office/drawing/2016/5/10/chartex" xmlns:cx5="http://schemas.microsoft.com/office/drawing/2016/5/11/chartex" xmlns:mc="http://schemas.openxmlformats.org/markup-compatibility/2006" xmlns:o="urn:schemas-microsoft-com:office:office" xmlns:r="http://schemas.openxmlformats.org/officeDocument/2006/relationships" xmlns:m="http://schemas.openxmlformats.org/officeDocument/2006/math" xmlns:v="urn:schemas-microsoft-com:vml" xmlns:wp14="http://schemas.microsoft.com/office/word/2010/wordprocessingDrawing" xmlns:wp="http://schemas.openxmlformats.org/drawingml/2006/wordprocessingDrawing" xmlns:w10="urn:schemas-microsoft-com:office:word" xmlns:w="http://schemas.openxmlformats.org/wordprocessingml/2006/main" xmlns:w14="http://schemas.microsoft.com/office/word/2010/wordml" xmlns:w15="http://schemas.microsoft.com/office/word/2012/wordml" xmlns:w16se="http://schemas.microsoft.com/office/word/2015/wordml/symex" xmlns:wpg="http://schemas.microsoft.com/office/word/2010/wordprocessingGroup" xmlns:wpi="http://schemas.microsoft.com/office/word/2010/wordprocessingInk" xmlns:wne="http://schemas.microsoft.com/office/word/2006/wordml" xmlns:wps="http://schemas.microsoft.com/office/word/2010/wordprocessingShape" mc:Ignorable="w14 w15 w16se wp14">
   <w:footnote w:type="separator" w:id="-1">
     <w:p>
       <w:pPr>
@@ -1794,7 +1794,7 @@
 </file>
 
 <file path=word/header1.xml><?xml version="1.0" encoding="utf-8"?>
-<w:hdr xmlns:wpc="http://schemas.microsoft.com/office/word/2010/wordprocessingCanvas" xmlns:cx="http://schemas.microsoft.com/office/drawing/2014/chartex" xmlns:cx1="http://schemas.microsoft.com/office/drawing/2015/9/8/chartex" xmlns:mc="http://schemas.openxmlformats.org/markup-compatibility/2006" xmlns:o="urn:schemas-microsoft-com:office:office" xmlns:r="http://schemas.openxmlformats.org/officeDocument/2006/relationships" xmlns:m="http://schemas.openxmlformats.org/officeDocument/2006/math" xmlns:v="urn:schemas-microsoft-com:vml" xmlns:wp14="http://schemas.microsoft.com/office/word/2010/wordprocessingDrawing" xmlns:wp="http://schemas.openxmlformats.org/drawingml/2006/wordprocessingDrawing" xmlns:w10="urn:schemas-microsoft-com:office:word" xmlns:w="http://schemas.openxmlformats.org/wordprocessingml/2006/main" xmlns:w14="http://schemas.microsoft.com/office/word/2010/wordml" xmlns:w15="http://schemas.microsoft.com/office/word/2012/wordml" xmlns:w16se="http://schemas.microsoft.com/office/word/2015/wordml/symex" xmlns:wpg="http://schemas.microsoft.com/office/word/2010/wordprocessingGroup" xmlns:wpi="http://schemas.microsoft.com/office/word/2010/wordprocessingInk" xmlns:wne="http://schemas.microsoft.com/office/word/2006/wordml" xmlns:wps="http://schemas.microsoft.com/office/word/2010/wordprocessingShape" mc:Ignorable="w14 w15 w16se wp14">
+<w:hdr xmlns:wpc="http://schemas.microsoft.com/office/word/2010/wordprocessingCanvas" xmlns:cx="http://schemas.microsoft.com/office/drawing/2014/chartex" xmlns:cx1="http://schemas.microsoft.com/office/drawing/2015/9/8/chartex" xmlns:cx2="http://schemas.microsoft.com/office/drawing/2015/10/21/chartex" xmlns:cx3="http://schemas.microsoft.com/office/drawing/2016/5/9/chartex" xmlns:cx4="http://schemas.microsoft.com/office/drawing/2016/5/10/chartex" xmlns:cx5="http://schemas.microsoft.com/office/drawing/2016/5/11/chartex" xmlns:mc="http://schemas.openxmlformats.org/markup-compatibility/2006" xmlns:o="urn:schemas-microsoft-com:office:office" xmlns:r="http://schemas.openxmlformats.org/officeDocument/2006/relationships" xmlns:m="http://schemas.openxmlformats.org/officeDocument/2006/math" xmlns:v="urn:schemas-microsoft-com:vml" xmlns:wp14="http://schemas.microsoft.com/office/word/2010/wordprocessingDrawing" xmlns:wp="http://schemas.openxmlformats.org/drawingml/2006/wordprocessingDrawing" xmlns:w10="urn:schemas-microsoft-com:office:word" xmlns:w="http://schemas.openxmlformats.org/wordprocessingml/2006/main" xmlns:w14="http://schemas.microsoft.com/office/word/2010/wordml" xmlns:w15="http://schemas.microsoft.com/office/word/2012/wordml" xmlns:w16se="http://schemas.microsoft.com/office/word/2015/wordml/symex" xmlns:wpg="http://schemas.microsoft.com/office/word/2010/wordprocessingGroup" xmlns:wpi="http://schemas.microsoft.com/office/word/2010/wordprocessingInk" xmlns:wne="http://schemas.microsoft.com/office/word/2006/wordml" xmlns:wps="http://schemas.microsoft.com/office/word/2010/wordprocessingShape" mc:Ignorable="w14 w15 w16se wp14">
   <w:p>
     <w:pPr>
       <w:pStyle w:val="Header"/>
@@ -1997,7 +1997,7 @@
 </file>
 
 <file path=word/numbering.xml><?xml version="1.0" encoding="utf-8"?>
-<w:numbering xmlns:wpc="http://schemas.microsoft.com/office/word/2010/wordprocessingCanvas" xmlns:cx="http://schemas.microsoft.com/office/drawing/2014/chartex" xmlns:cx1="http://schemas.microsoft.com/office/drawing/2015/9/8/chartex" xmlns:mc="http://schemas.openxmlformats.org/markup-compatibility/2006" xmlns:o="urn:schemas-microsoft-com:office:office" xmlns:r="http://schemas.openxmlformats.org/officeDocument/2006/relationships" xmlns:m="http://schemas.openxmlformats.org/officeDocument/2006/math" xmlns:v="urn:schemas-microsoft-com:vml" xmlns:wp14="http://schemas.microsoft.com/office/word/2010/wordprocessingDrawing" xmlns:wp="http://schemas.openxmlformats.org/drawingml/2006/wordprocessingDrawing" xmlns:w10="urn:schemas-microsoft-com:office:word" xmlns:w="http://schemas.openxmlformats.org/wordprocessingml/2006/main" xmlns:w14="http://schemas.microsoft.com/office/word/2010/wordml" xmlns:w15="http://schemas.microsoft.com/office/word/2012/wordml" xmlns:w16se="http://schemas.microsoft.com/office/word/2015/wordml/symex" xmlns:wpg="http://schemas.microsoft.com/office/word/2010/wordprocessingGroup" xmlns:wpi="http://schemas.microsoft.com/office/word/2010/wordprocessingInk" xmlns:wne="http://schemas.microsoft.com/office/word/2006/wordml" xmlns:wps="http://schemas.microsoft.com/office/word/2010/wordprocessingShape" mc:Ignorable="w14 w15 w16se wp14">
+<w:numbering xmlns:wpc="http://schemas.microsoft.com/office/word/2010/wordprocessingCanvas" xmlns:cx="http://schemas.microsoft.com/office/drawing/2014/chartex" xmlns:cx1="http://schemas.microsoft.com/office/drawing/2015/9/8/chartex" xmlns:cx2="http://schemas.microsoft.com/office/drawing/2015/10/21/chartex" xmlns:cx3="http://schemas.microsoft.com/office/drawing/2016/5/9/chartex" xmlns:cx4="http://schemas.microsoft.com/office/drawing/2016/5/10/chartex" xmlns:cx5="http://schemas.microsoft.com/office/drawing/2016/5/11/chartex" xmlns:mc="http://schemas.openxmlformats.org/markup-compatibility/2006" xmlns:o="urn:schemas-microsoft-com:office:office" xmlns:r="http://schemas.openxmlformats.org/officeDocument/2006/relationships" xmlns:m="http://schemas.openxmlformats.org/officeDocument/2006/math" xmlns:v="urn:schemas-microsoft-com:vml" xmlns:wp14="http://schemas.microsoft.com/office/word/2010/wordprocessingDrawing" xmlns:wp="http://schemas.openxmlformats.org/drawingml/2006/wordprocessingDrawing" xmlns:w10="urn:schemas-microsoft-com:office:word" xmlns:w="http://schemas.openxmlformats.org/wordprocessingml/2006/main" xmlns:w14="http://schemas.microsoft.com/office/word/2010/wordml" xmlns:w15="http://schemas.microsoft.com/office/word/2012/wordml" xmlns:w16se="http://schemas.microsoft.com/office/word/2015/wordml/symex" xmlns:wpg="http://schemas.microsoft.com/office/word/2010/wordprocessingGroup" xmlns:wpi="http://schemas.microsoft.com/office/word/2010/wordprocessingInk" xmlns:wne="http://schemas.microsoft.com/office/word/2006/wordml" xmlns:wps="http://schemas.microsoft.com/office/word/2010/wordprocessingShape" mc:Ignorable="w14 w15 w16se wp14">
   <w:abstractNum w:abstractNumId="0" w15:restartNumberingAfterBreak="0">
     <w:nsid w:val="08124595"/>
     <w:multiLevelType w:val="hybridMultilevel"/>
@@ -4117,7 +4117,7 @@
       </w:pPr>
     </w:pPrDefault>
   </w:docDefaults>
-  <w:latentStyles w:defLockedState="0" w:defUIPriority="99" w:defSemiHidden="0" w:defUnhideWhenUsed="0" w:defQFormat="0" w:count="371">
+  <w:latentStyles w:defLockedState="0" w:defUIPriority="99" w:defSemiHidden="0" w:defUnhideWhenUsed="0" w:defQFormat="0" w:count="374">
     <w:lsdException w:name="Normal" w:uiPriority="0" w:qFormat="1"/>
     <w:lsdException w:name="heading 1" w:uiPriority="9" w:qFormat="1"/>
     <w:lsdException w:name="heading 2" w:semiHidden="1" w:uiPriority="9" w:unhideWhenUsed="1" w:qFormat="1"/>
@@ -4223,7 +4223,6 @@
     <w:lsdException w:name="HTML Sample" w:semiHidden="1" w:unhideWhenUsed="1"/>
     <w:lsdException w:name="HTML Typewriter" w:semiHidden="1" w:unhideWhenUsed="1"/>
     <w:lsdException w:name="HTML Variable" w:semiHidden="1" w:unhideWhenUsed="1"/>
-    <w:lsdException w:name="Normal Table" w:semiHidden="1" w:unhideWhenUsed="1"/>
     <w:lsdException w:name="annotation subject" w:semiHidden="1" w:unhideWhenUsed="1"/>
     <w:lsdException w:name="No List" w:semiHidden="1" w:unhideWhenUsed="1"/>
     <w:lsdException w:name="Outline List 1" w:semiHidden="1" w:unhideWhenUsed="1"/>
@@ -4268,7 +4267,6 @@
     <w:lsdException w:name="Table Professional" w:semiHidden="1" w:unhideWhenUsed="1"/>
     <w:lsdException w:name="Table Subtle 1" w:semiHidden="1" w:unhideWhenUsed="1"/>
     <w:lsdException w:name="Table Subtle 2" w:semiHidden="1" w:unhideWhenUsed="1"/>
-    <w:lsdException w:name="Table Web 1" w:semiHidden="1" w:unhideWhenUsed="1"/>
     <w:lsdException w:name="Table Web 2" w:semiHidden="1" w:unhideWhenUsed="1"/>
     <w:lsdException w:name="Table Web 3" w:semiHidden="1" w:unhideWhenUsed="1"/>
     <w:lsdException w:name="Balloon Text" w:semiHidden="1" w:unhideWhenUsed="1"/>
@@ -4489,6 +4487,9 @@
     <w:lsdException w:name="List Table 5 Dark Accent 6" w:uiPriority="50"/>
     <w:lsdException w:name="List Table 6 Colorful Accent 6" w:uiPriority="51"/>
     <w:lsdException w:name="List Table 7 Colorful Accent 6" w:uiPriority="52"/>
+    <w:lsdException w:name="Mention" w:semiHidden="1" w:unhideWhenUsed="1"/>
+    <w:lsdException w:name="Smart Hyperlink" w:semiHidden="1" w:unhideWhenUsed="1"/>
+    <w:lsdException w:name="Hashtag" w:semiHidden="1" w:unhideWhenUsed="1"/>
   </w:latentStyles>
   <w:style w:type="paragraph" w:default="1" w:styleId="Normal">
     <w:name w:val="Normal"/>
@@ -5166,7 +5167,7 @@
 </file>
 
 <file path=customXml/itemProps1.xml><?xml version="1.0" encoding="utf-8"?>
-<ds:datastoreItem xmlns:ds="http://schemas.openxmlformats.org/officeDocument/2006/customXml" ds:itemID="{4CAC2352-8592-4FD9-B177-0377A4BA1C2E}">
+<ds:datastoreItem xmlns:ds="http://schemas.openxmlformats.org/officeDocument/2006/customXml" ds:itemID="{40ABD3D9-E349-48D5-9DB2-AB2BF8B8C097}">
   <ds:schemaRefs>
     <ds:schemaRef ds:uri="http://schemas.openxmlformats.org/officeDocument/2006/bibliography"/>
   </ds:schemaRefs>

</xml_diff>